<commit_message>
Fill empty slots with blank patches upon export, and update documentation to reflect this change
</commit_message>
<xml_diff>
--- a/documentation/User Manuals/ZOIA Librarian - User Manual - Version 1.1.docx
+++ b/documentation/User Manuals/ZOIA Librarian - User Manual - Version 1.1.docx
@@ -200,12 +200,12 @@
                 <wp:extent cx="4762500" cy="4762500"/>
                 <wp:effectExtent b="0" l="0" r="0" t="0"/>
                 <wp:wrapNone/>
-                <wp:docPr id="277" name="image16.png"/>
+                <wp:docPr id="277" name="image14.png"/>
                 <a:graphic>
                   <a:graphicData uri="http://schemas.openxmlformats.org/drawingml/2006/picture">
                     <pic:pic>
                       <pic:nvPicPr>
-                        <pic:cNvPr id="0" name="image16.png"/>
+                        <pic:cNvPr id="0" name="image14.png"/>
                         <pic:cNvPicPr preferRelativeResize="0"/>
                       </pic:nvPicPr>
                       <pic:blipFill>
@@ -2445,12 +2445,12 @@
             <wp:extent cx="5924550" cy="187960"/>
             <wp:effectExtent b="0" l="0" r="0" t="0"/>
             <wp:wrapSquare wrapText="bothSides" distB="0" distT="0" distL="0" distR="0"/>
-            <wp:docPr id="284" name="image3.png"/>
+            <wp:docPr id="284" name="image1.png"/>
             <a:graphic>
               <a:graphicData uri="http://schemas.openxmlformats.org/drawingml/2006/picture">
                 <pic:pic>
                   <pic:nvPicPr>
-                    <pic:cNvPr id="0" name="image3.png"/>
+                    <pic:cNvPr id="0" name="image1.png"/>
                     <pic:cNvPicPr preferRelativeResize="0"/>
                   </pic:nvPicPr>
                   <pic:blipFill>
@@ -2845,12 +2845,12 @@
             <wp:extent cx="5310188" cy="1676453"/>
             <wp:effectExtent b="0" l="0" r="0" t="0"/>
             <wp:wrapTopAndBottom distB="114300" distT="114300"/>
-            <wp:docPr id="306" name="image35.png"/>
+            <wp:docPr id="306" name="image28.png"/>
             <a:graphic>
               <a:graphicData uri="http://schemas.openxmlformats.org/drawingml/2006/picture">
                 <pic:pic>
                   <pic:nvPicPr>
-                    <pic:cNvPr id="0" name="image35.png"/>
+                    <pic:cNvPr id="0" name="image28.png"/>
                     <pic:cNvPicPr preferRelativeResize="0"/>
                   </pic:nvPicPr>
                   <pic:blipFill>
@@ -2986,12 +2986,12 @@
             <wp:extent cx="3586692" cy="1336043"/>
             <wp:effectExtent b="0" l="0" r="0" t="0"/>
             <wp:wrapTopAndBottom distB="114300" distT="114300"/>
-            <wp:docPr id="302" name="image18.png"/>
+            <wp:docPr id="302" name="image15.png"/>
             <a:graphic>
               <a:graphicData uri="http://schemas.openxmlformats.org/drawingml/2006/picture">
                 <pic:pic>
                   <pic:nvPicPr>
-                    <pic:cNvPr id="0" name="image18.png"/>
+                    <pic:cNvPr id="0" name="image15.png"/>
                     <pic:cNvPicPr preferRelativeResize="0"/>
                   </pic:nvPicPr>
                   <pic:blipFill>
@@ -3137,12 +3137,12 @@
             <wp:extent cx="5943600" cy="317500"/>
             <wp:effectExtent b="0" l="0" r="0" t="0"/>
             <wp:wrapTopAndBottom distB="114300" distT="114300"/>
-            <wp:docPr id="286" name="image1.png"/>
+            <wp:docPr id="286" name="image4.png"/>
             <a:graphic>
               <a:graphicData uri="http://schemas.openxmlformats.org/drawingml/2006/picture">
                 <pic:pic>
                   <pic:nvPicPr>
-                    <pic:cNvPr id="0" name="image1.png"/>
+                    <pic:cNvPr id="0" name="image4.png"/>
                     <pic:cNvPicPr preferRelativeResize="0"/>
                   </pic:nvPicPr>
                   <pic:blipFill>
@@ -3203,12 +3203,12 @@
             <wp:extent cx="3028950" cy="1108596"/>
             <wp:effectExtent b="0" l="0" r="0" t="0"/>
             <wp:wrapTopAndBottom distB="114300" distT="114300"/>
-            <wp:docPr id="292" name="image5.png"/>
+            <wp:docPr id="292" name="image11.png"/>
             <a:graphic>
               <a:graphicData uri="http://schemas.openxmlformats.org/drawingml/2006/picture">
                 <pic:pic>
                   <pic:nvPicPr>
-                    <pic:cNvPr id="0" name="image5.png"/>
+                    <pic:cNvPr id="0" name="image11.png"/>
                     <pic:cNvPicPr preferRelativeResize="0"/>
                   </pic:nvPicPr>
                   <pic:blipFill>
@@ -3330,12 +3330,12 @@
             <wp:extent cx="2477980" cy="1104900"/>
             <wp:effectExtent b="0" l="0" r="0" t="0"/>
             <wp:wrapSquare wrapText="bothSides" distB="114300" distT="114300" distL="114300" distR="114300"/>
-            <wp:docPr id="294" name="image2.png"/>
+            <wp:docPr id="294" name="image9.png"/>
             <a:graphic>
               <a:graphicData uri="http://schemas.openxmlformats.org/drawingml/2006/picture">
                 <pic:pic>
                   <pic:nvPicPr>
-                    <pic:cNvPr id="0" name="image2.png"/>
+                    <pic:cNvPr id="0" name="image9.png"/>
                     <pic:cNvPicPr preferRelativeResize="0"/>
                   </pic:nvPicPr>
                   <pic:blipFill>
@@ -3392,12 +3392,12 @@
             <wp:extent cx="3347811" cy="1152525"/>
             <wp:effectExtent b="0" l="0" r="0" t="0"/>
             <wp:wrapSquare wrapText="bothSides" distB="114300" distT="114300" distL="114300" distR="114300"/>
-            <wp:docPr id="297" name="image29.png"/>
+            <wp:docPr id="297" name="image25.png"/>
             <a:graphic>
               <a:graphicData uri="http://schemas.openxmlformats.org/drawingml/2006/picture">
                 <pic:pic>
                   <pic:nvPicPr>
-                    <pic:cNvPr id="0" name="image29.png"/>
+                    <pic:cNvPr id="0" name="image25.png"/>
                     <pic:cNvPicPr preferRelativeResize="0"/>
                   </pic:nvPicPr>
                   <pic:blipFill>
@@ -3485,12 +3485,12 @@
             <wp:extent cx="3133725" cy="1162176"/>
             <wp:effectExtent b="0" l="0" r="0" t="0"/>
             <wp:wrapTopAndBottom distB="114300" distT="114300"/>
-            <wp:docPr id="315" name="image37.png"/>
+            <wp:docPr id="315" name="image33.png"/>
             <a:graphic>
               <a:graphicData uri="http://schemas.openxmlformats.org/drawingml/2006/picture">
                 <pic:pic>
                   <pic:nvPicPr>
-                    <pic:cNvPr id="0" name="image37.png"/>
+                    <pic:cNvPr id="0" name="image33.png"/>
                     <pic:cNvPicPr preferRelativeResize="0"/>
                   </pic:nvPicPr>
                   <pic:blipFill>
@@ -3668,12 +3668,12 @@
             <wp:extent cx="3014707" cy="1123950"/>
             <wp:effectExtent b="0" l="0" r="0" t="0"/>
             <wp:wrapTopAndBottom distB="114300" distT="114300"/>
-            <wp:docPr id="304" name="image20.png"/>
+            <wp:docPr id="304" name="image21.png"/>
             <a:graphic>
               <a:graphicData uri="http://schemas.openxmlformats.org/drawingml/2006/picture">
                 <pic:pic>
                   <pic:nvPicPr>
-                    <pic:cNvPr id="0" name="image20.png"/>
+                    <pic:cNvPr id="0" name="image21.png"/>
                     <pic:cNvPicPr preferRelativeResize="0"/>
                   </pic:nvPicPr>
                   <pic:blipFill>
@@ -3715,12 +3715,12 @@
             <wp:extent cx="3056029" cy="1123950"/>
             <wp:effectExtent b="0" l="0" r="0" t="0"/>
             <wp:wrapTopAndBottom distB="114300" distT="114300"/>
-            <wp:docPr id="279" name="image13.png"/>
+            <wp:docPr id="279" name="image7.png"/>
             <a:graphic>
               <a:graphicData uri="http://schemas.openxmlformats.org/drawingml/2006/picture">
                 <pic:pic>
                   <pic:nvPicPr>
-                    <pic:cNvPr id="0" name="image13.png"/>
+                    <pic:cNvPr id="0" name="image7.png"/>
                     <pic:cNvPicPr preferRelativeResize="0"/>
                   </pic:nvPicPr>
                   <pic:blipFill>
@@ -3789,12 +3789,12 @@
             <wp:extent cx="5943600" cy="1206500"/>
             <wp:effectExtent b="0" l="0" r="0" t="0"/>
             <wp:wrapTopAndBottom distB="114300" distT="114300"/>
-            <wp:docPr id="288" name="image12.png"/>
+            <wp:docPr id="288" name="image13.png"/>
             <a:graphic>
               <a:graphicData uri="http://schemas.openxmlformats.org/drawingml/2006/picture">
                 <pic:pic>
                   <pic:nvPicPr>
-                    <pic:cNvPr id="0" name="image12.png"/>
+                    <pic:cNvPr id="0" name="image13.png"/>
                     <pic:cNvPicPr preferRelativeResize="0"/>
                   </pic:nvPicPr>
                   <pic:blipFill>
@@ -3854,12 +3854,12 @@
             <wp:extent cx="5943600" cy="685800"/>
             <wp:effectExtent b="0" l="0" r="0" t="0"/>
             <wp:wrapTopAndBottom distB="114300" distT="114300"/>
-            <wp:docPr id="307" name="image24.png"/>
+            <wp:docPr id="307" name="image32.png"/>
             <a:graphic>
               <a:graphicData uri="http://schemas.openxmlformats.org/drawingml/2006/picture">
                 <pic:pic>
                   <pic:nvPicPr>
-                    <pic:cNvPr id="0" name="image24.png"/>
+                    <pic:cNvPr id="0" name="image32.png"/>
                     <pic:cNvPicPr preferRelativeResize="0"/>
                   </pic:nvPicPr>
                   <pic:blipFill>
@@ -3936,12 +3936,12 @@
           <wp:inline distB="114300" distT="114300" distL="114300" distR="114300">
             <wp:extent cx="5943600" cy="596900"/>
             <wp:effectExtent b="0" l="0" r="0" t="0"/>
-            <wp:docPr id="283" name="image7.png"/>
+            <wp:docPr id="283" name="image3.png"/>
             <a:graphic>
               <a:graphicData uri="http://schemas.openxmlformats.org/drawingml/2006/picture">
                 <pic:pic>
                   <pic:nvPicPr>
-                    <pic:cNvPr id="0" name="image7.png"/>
+                    <pic:cNvPr id="0" name="image3.png"/>
                     <pic:cNvPicPr preferRelativeResize="0"/>
                   </pic:nvPicPr>
                   <pic:blipFill>
@@ -4009,12 +4009,12 @@
           <wp:inline distB="114300" distT="114300" distL="114300" distR="114300">
             <wp:extent cx="5943600" cy="571500"/>
             <wp:effectExtent b="0" l="0" r="0" t="0"/>
-            <wp:docPr id="278" name="image10.png"/>
+            <wp:docPr id="278" name="image5.png"/>
             <a:graphic>
               <a:graphicData uri="http://schemas.openxmlformats.org/drawingml/2006/picture">
                 <pic:pic>
                   <pic:nvPicPr>
-                    <pic:cNvPr id="0" name="image10.png"/>
+                    <pic:cNvPr id="0" name="image5.png"/>
                     <pic:cNvPicPr preferRelativeResize="0"/>
                   </pic:nvPicPr>
                   <pic:blipFill>
@@ -4090,12 +4090,12 @@
             <wp:extent cx="2475595" cy="2138363"/>
             <wp:effectExtent b="0" l="0" r="0" t="0"/>
             <wp:wrapTopAndBottom distB="114300" distT="114300"/>
-            <wp:docPr id="289" name="image32.png"/>
+            <wp:docPr id="289" name="image29.png"/>
             <a:graphic>
               <a:graphicData uri="http://schemas.openxmlformats.org/drawingml/2006/picture">
                 <pic:pic>
                   <pic:nvPicPr>
-                    <pic:cNvPr id="0" name="image32.png"/>
+                    <pic:cNvPr id="0" name="image29.png"/>
                     <pic:cNvPicPr preferRelativeResize="0"/>
                   </pic:nvPicPr>
                   <pic:blipFill>
@@ -4288,12 +4288,12 @@
             <wp:extent cx="3700463" cy="2206045"/>
             <wp:effectExtent b="0" l="0" r="0" t="0"/>
             <wp:wrapTopAndBottom distB="114300" distT="114300"/>
-            <wp:docPr id="299" name="image25.png"/>
+            <wp:docPr id="299" name="image24.png"/>
             <a:graphic>
               <a:graphicData uri="http://schemas.openxmlformats.org/drawingml/2006/picture">
                 <pic:pic>
                   <pic:nvPicPr>
-                    <pic:cNvPr id="0" name="image25.png"/>
+                    <pic:cNvPr id="0" name="image24.png"/>
                     <pic:cNvPicPr preferRelativeResize="0"/>
                   </pic:nvPicPr>
                   <pic:blipFill>
@@ -4354,12 +4354,12 @@
             <wp:extent cx="3706761" cy="2209800"/>
             <wp:effectExtent b="0" l="0" r="0" t="0"/>
             <wp:wrapTopAndBottom distB="114300" distT="114300"/>
-            <wp:docPr id="312" name="image31.png"/>
+            <wp:docPr id="312" name="image39.png"/>
             <a:graphic>
               <a:graphicData uri="http://schemas.openxmlformats.org/drawingml/2006/picture">
                 <pic:pic>
                   <pic:nvPicPr>
-                    <pic:cNvPr id="0" name="image31.png"/>
+                    <pic:cNvPr id="0" name="image39.png"/>
                     <pic:cNvPicPr preferRelativeResize="0"/>
                   </pic:nvPicPr>
                   <pic:blipFill>
@@ -4616,12 +4616,12 @@
             <wp:extent cx="3386138" cy="1472970"/>
             <wp:effectExtent b="0" l="0" r="0" t="0"/>
             <wp:wrapTopAndBottom distB="114300" distT="114300"/>
-            <wp:docPr id="316" name="image38.png"/>
+            <wp:docPr id="316" name="image35.png"/>
             <a:graphic>
               <a:graphicData uri="http://schemas.openxmlformats.org/drawingml/2006/picture">
                 <pic:pic>
                   <pic:nvPicPr>
-                    <pic:cNvPr id="0" name="image38.png"/>
+                    <pic:cNvPr id="0" name="image35.png"/>
                     <pic:cNvPicPr preferRelativeResize="0"/>
                   </pic:nvPicPr>
                   <pic:blipFill>
@@ -4799,12 +4799,12 @@
             <wp:extent cx="3098116" cy="1181100"/>
             <wp:effectExtent b="0" l="0" r="0" t="0"/>
             <wp:wrapTopAndBottom distB="114300" distT="114300"/>
-            <wp:docPr id="291" name="image9.png"/>
+            <wp:docPr id="291" name="image2.png"/>
             <a:graphic>
               <a:graphicData uri="http://schemas.openxmlformats.org/drawingml/2006/picture">
                 <pic:pic>
                   <pic:nvPicPr>
-                    <pic:cNvPr id="0" name="image9.png"/>
+                    <pic:cNvPr id="0" name="image2.png"/>
                     <pic:cNvPicPr preferRelativeResize="0"/>
                   </pic:nvPicPr>
                   <pic:blipFill>
@@ -4846,12 +4846,12 @@
             <wp:extent cx="3243263" cy="1184872"/>
             <wp:effectExtent b="0" l="0" r="0" t="0"/>
             <wp:wrapTopAndBottom distB="114300" distT="114300"/>
-            <wp:docPr id="282" name="image8.png"/>
+            <wp:docPr id="282" name="image6.png"/>
             <a:graphic>
               <a:graphicData uri="http://schemas.openxmlformats.org/drawingml/2006/picture">
                 <pic:pic>
                   <pic:nvPicPr>
-                    <pic:cNvPr id="0" name="image8.png"/>
+                    <pic:cNvPr id="0" name="image6.png"/>
                     <pic:cNvPicPr preferRelativeResize="0"/>
                   </pic:nvPicPr>
                   <pic:blipFill>
@@ -4949,12 +4949,12 @@
             <wp:extent cx="2857500" cy="2249714"/>
             <wp:effectExtent b="0" l="0" r="0" t="0"/>
             <wp:wrapTopAndBottom distB="114300" distT="114300"/>
-            <wp:docPr id="287" name="image11.png"/>
+            <wp:docPr id="287" name="image10.png"/>
             <a:graphic>
               <a:graphicData uri="http://schemas.openxmlformats.org/drawingml/2006/picture">
                 <pic:pic>
                   <pic:nvPicPr>
-                    <pic:cNvPr id="0" name="image11.png"/>
+                    <pic:cNvPr id="0" name="image10.png"/>
                     <pic:cNvPicPr preferRelativeResize="0"/>
                   </pic:nvPicPr>
                   <pic:blipFill>
@@ -5023,12 +5023,12 @@
             <wp:extent cx="2857500" cy="2177580"/>
             <wp:effectExtent b="0" l="0" r="0" t="0"/>
             <wp:wrapTopAndBottom distB="114300" distT="114300"/>
-            <wp:docPr id="293" name="image15.png"/>
+            <wp:docPr id="293" name="image19.png"/>
             <a:graphic>
               <a:graphicData uri="http://schemas.openxmlformats.org/drawingml/2006/picture">
                 <pic:pic>
                   <pic:nvPicPr>
-                    <pic:cNvPr id="0" name="image15.png"/>
+                    <pic:cNvPr id="0" name="image19.png"/>
                     <pic:cNvPicPr preferRelativeResize="0"/>
                   </pic:nvPicPr>
                   <pic:blipFill>
@@ -5131,12 +5131,12 @@
             <wp:extent cx="3042079" cy="1443038"/>
             <wp:effectExtent b="0" l="0" r="0" t="0"/>
             <wp:wrapTopAndBottom distB="114300" distT="114300"/>
-            <wp:docPr id="298" name="image19.png"/>
+            <wp:docPr id="298" name="image22.png"/>
             <a:graphic>
               <a:graphicData uri="http://schemas.openxmlformats.org/drawingml/2006/picture">
                 <pic:pic>
                   <pic:nvPicPr>
-                    <pic:cNvPr id="0" name="image19.png"/>
+                    <pic:cNvPr id="0" name="image22.png"/>
                     <pic:cNvPicPr preferRelativeResize="0"/>
                   </pic:nvPicPr>
                   <pic:blipFill>
@@ -5205,12 +5205,12 @@
             <wp:extent cx="2852738" cy="1076678"/>
             <wp:effectExtent b="0" l="0" r="0" t="0"/>
             <wp:wrapTopAndBottom distB="114300" distT="114300"/>
-            <wp:docPr id="295" name="image4.png"/>
+            <wp:docPr id="295" name="image8.png"/>
             <a:graphic>
               <a:graphicData uri="http://schemas.openxmlformats.org/drawingml/2006/picture">
                 <pic:pic>
                   <pic:nvPicPr>
-                    <pic:cNvPr id="0" name="image4.png"/>
+                    <pic:cNvPr id="0" name="image8.png"/>
                     <pic:cNvPicPr preferRelativeResize="0"/>
                   </pic:nvPicPr>
                   <pic:blipFill>
@@ -5382,12 +5382,12 @@
           <wp:inline distB="114300" distT="114300" distL="114300" distR="114300">
             <wp:extent cx="5943600" cy="3073400"/>
             <wp:effectExtent b="0" l="0" r="0" t="0"/>
-            <wp:docPr id="318" name="image33.png"/>
+            <wp:docPr id="318" name="image38.png"/>
             <a:graphic>
               <a:graphicData uri="http://schemas.openxmlformats.org/drawingml/2006/picture">
                 <pic:pic>
                   <pic:nvPicPr>
-                    <pic:cNvPr id="0" name="image33.png"/>
+                    <pic:cNvPr id="0" name="image38.png"/>
                     <pic:cNvPicPr preferRelativeResize="0"/>
                   </pic:nvPicPr>
                   <pic:blipFill>
@@ -5501,12 +5501,12 @@
             <wp:extent cx="2447925" cy="1352801"/>
             <wp:effectExtent b="0" l="0" r="0" t="0"/>
             <wp:wrapTopAndBottom distB="114300" distT="114300"/>
-            <wp:docPr id="300" name="image14.png"/>
+            <wp:docPr id="300" name="image12.png"/>
             <a:graphic>
               <a:graphicData uri="http://schemas.openxmlformats.org/drawingml/2006/picture">
                 <pic:pic>
                   <pic:nvPicPr>
-                    <pic:cNvPr id="0" name="image14.png"/>
+                    <pic:cNvPr id="0" name="image12.png"/>
                     <pic:cNvPicPr preferRelativeResize="0"/>
                   </pic:nvPicPr>
                   <pic:blipFill>
@@ -5548,12 +5548,12 @@
             <wp:extent cx="3192018" cy="1352550"/>
             <wp:effectExtent b="0" l="0" r="0" t="0"/>
             <wp:wrapTopAndBottom distB="114300" distT="114300"/>
-            <wp:docPr id="296" name="image6.png"/>
+            <wp:docPr id="296" name="image16.png"/>
             <a:graphic>
               <a:graphicData uri="http://schemas.openxmlformats.org/drawingml/2006/picture">
                 <pic:pic>
                   <pic:nvPicPr>
-                    <pic:cNvPr id="0" name="image6.png"/>
+                    <pic:cNvPr id="0" name="image16.png"/>
                     <pic:cNvPicPr preferRelativeResize="0"/>
                   </pic:nvPicPr>
                   <pic:blipFill>
@@ -5604,12 +5604,12 @@
             <wp:extent cx="3700463" cy="1524069"/>
             <wp:effectExtent b="0" l="0" r="0" t="0"/>
             <wp:wrapTopAndBottom distB="114300" distT="114300"/>
-            <wp:docPr id="317" name="image39.png"/>
+            <wp:docPr id="317" name="image36.png"/>
             <a:graphic>
               <a:graphicData uri="http://schemas.openxmlformats.org/drawingml/2006/picture">
                 <pic:pic>
                   <pic:nvPicPr>
-                    <pic:cNvPr id="0" name="image39.png"/>
+                    <pic:cNvPr id="0" name="image36.png"/>
                     <pic:cNvPicPr preferRelativeResize="0"/>
                   </pic:nvPicPr>
                   <pic:blipFill>
@@ -5887,12 +5887,12 @@
             <wp:extent cx="2928938" cy="1001029"/>
             <wp:effectExtent b="0" l="0" r="0" t="0"/>
             <wp:wrapTopAndBottom distB="114300" distT="114300"/>
-            <wp:docPr id="281" name="image22.png"/>
+            <wp:docPr id="281" name="image20.png"/>
             <a:graphic>
               <a:graphicData uri="http://schemas.openxmlformats.org/drawingml/2006/picture">
                 <pic:pic>
                   <pic:nvPicPr>
-                    <pic:cNvPr id="0" name="image22.png"/>
+                    <pic:cNvPr id="0" name="image20.png"/>
                     <pic:cNvPicPr preferRelativeResize="0"/>
                   </pic:nvPicPr>
                   <pic:blipFill>
@@ -6009,12 +6009,12 @@
             <wp:extent cx="2267664" cy="1528763"/>
             <wp:effectExtent b="0" l="0" r="0" t="0"/>
             <wp:wrapTopAndBottom distB="114300" distT="114300"/>
-            <wp:docPr id="280" name="image21.png"/>
+            <wp:docPr id="280" name="image18.png"/>
             <a:graphic>
               <a:graphicData uri="http://schemas.openxmlformats.org/drawingml/2006/picture">
                 <pic:pic>
                   <pic:nvPicPr>
-                    <pic:cNvPr id="0" name="image21.png"/>
+                    <pic:cNvPr id="0" name="image18.png"/>
                     <pic:cNvPicPr preferRelativeResize="0"/>
                   </pic:nvPicPr>
                   <pic:blipFill>
@@ -6070,12 +6070,12 @@
             <wp:extent cx="3633788" cy="1295119"/>
             <wp:effectExtent b="0" l="0" r="0" t="0"/>
             <wp:wrapTopAndBottom distB="114300" distT="114300"/>
-            <wp:docPr id="285" name="image36.png"/>
+            <wp:docPr id="285" name="image31.png"/>
             <a:graphic>
               <a:graphicData uri="http://schemas.openxmlformats.org/drawingml/2006/picture">
                 <pic:pic>
                   <pic:nvPicPr>
-                    <pic:cNvPr id="0" name="image36.png"/>
+                    <pic:cNvPr id="0" name="image31.png"/>
                     <pic:cNvPicPr preferRelativeResize="0"/>
                   </pic:nvPicPr>
                   <pic:blipFill>
@@ -6755,7 +6755,7 @@
           <w:szCs w:val="24"/>
           <w:rtl w:val="0"/>
         </w:rPr>
-        <w:t xml:space="preserve">Searches will extend into version history information. However, results that meet the query will display the version name, not the individual patch.</w:t>
+        <w:t xml:space="preserve">Bank exports will automatically fill empty slots with blank patches.</w:t>
       </w:r>
     </w:p>
     <w:p>
@@ -6963,6 +6963,21 @@
           <w:rtl w:val="0"/>
         </w:rPr>
         <w:t xml:space="preserve">General code upkeep: applied a fancy auto-formatter to the codebase and automated the app-bundling process.</w:t>
+      </w:r>
+    </w:p>
+    <w:p>
+      <w:pPr>
+        <w:jc w:val="both"/>
+        <w:rPr>
+          <w:rFonts w:ascii="Roboto" w:cs="Roboto" w:eastAsia="Roboto" w:hAnsi="Roboto"/>
+          <w:sz w:val="24"/>
+          <w:szCs w:val="24"/>
+        </w:rPr>
+      </w:pPr>
+      <w:r>
+        <w:rPr>
+          <w:rtl w:val="0"/>
+        </w:rPr>
       </w:r>
     </w:p>
     <w:p>
@@ -7492,7 +7507,7 @@
 
 <file path=word/commentsExtended.xml><?xml version="1.0" encoding="utf-8"?>
 <w15:commentsEx xmlns:mc="http://schemas.openxmlformats.org/markup-compatibility/2006" xmlns:o="urn:schemas-microsoft-com:office:office" xmlns:r="http://schemas.openxmlformats.org/officeDocument/2006/relationships" xmlns:m="http://schemas.openxmlformats.org/officeDocument/2006/math" xmlns:v="urn:schemas-microsoft-com:vml" xmlns:wp="http://schemas.openxmlformats.org/drawingml/2006/wordprocessingDrawing" xmlns:w10="urn:schemas-microsoft-com:office:word" xmlns:w="http://schemas.openxmlformats.org/wordprocessingml/2006/main" xmlns:wne="http://schemas.microsoft.com/office/word/2006/wordml" xmlns:sl="http://schemas.openxmlformats.org/schemaLibrary/2006/main" xmlns:a="http://schemas.openxmlformats.org/drawingml/2006/main" xmlns:pic="http://schemas.openxmlformats.org/drawingml/2006/picture" xmlns:c="http://schemas.openxmlformats.org/drawingml/2006/chart" xmlns:lc="http://schemas.openxmlformats.org/drawingml/2006/lockedCanvas" xmlns:dgm="http://schemas.openxmlformats.org/drawingml/2006/diagram" xmlns:wps="http://schemas.microsoft.com/office/word/2010/wordprocessingShape" xmlns:wpg="http://schemas.microsoft.com/office/word/2010/wordprocessingGroup" xmlns:w14="http://schemas.microsoft.com/office/word/2010/wordml" xmlns:w15="http://schemas.microsoft.com/office/word/2012/wordml">
-  <w15:commentEx w15:paraId="00000104" w15:done="0"/>
+  <w15:commentEx w15:paraId="00000105" w15:done="0"/>
 </w15:commentsEx>
 </file>
 
@@ -9747,7 +9762,7 @@
 
 <file path=customXML/item1.xml><?xml version="1.0" encoding="utf-8"?>
 <go:gDocsCustomXmlDataStorage xmlns:go="http://customooxmlschemas.google.com/" xmlns:r="http://schemas.openxmlformats.org/officeDocument/2006/relationships">
-  <go:docsCustomData xmlns:go="http://customooxmlschemas.google.com/" roundtripDataSignature="AMtx7mhqP49q4B6lB9z0ay/HXWG2tt8zTw==">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</go:docsCustomData>
+  <go:docsCustomData xmlns:go="http://customooxmlschemas.google.com/" roundtripDataSignature="AMtx7mhqP49q4B6lB9z0ay/HXWG2tt8zTw==">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</go:docsCustomData>
 </go:gDocsCustomXmlDataStorage>
 </file>
 

</xml_diff>